<commit_message>
Add azure attempt and updates on Zonal OCR
</commit_message>
<xml_diff>
--- a/Final_Project.docx
+++ b/Final_Project.docx
@@ -869,7 +869,7 @@
         <w:t xml:space="preserve">See the attached zip file with the secrets to authenticate to the cloud services. These are paid services with a free tier so please use the service sparingly, if you run the cells in the notebooks provided once it will just run once over the input set of images. There are </w:t>
       </w:r>
       <w:r>
-        <w:t>3</w:t>
+        <w:t>4</w:t>
       </w:r>
       <w:r>
         <w:t xml:space="preserve"> csv files starting with `</w:t>
@@ -917,7 +917,221 @@
     </w:p>
     <w:p>
       <w:r>
-        <w:t xml:space="preserve">Since we are using OCR techniques, it’s important to keep track of the confidences of the transcriptions and an audit trail of what techniques were employed to improve the accuracy of the OCR transcription. In order to ensure we are moving in the right direction it’s important to track an </w:t>
+        <w:t>Since we are using OCR techniques, it’s important to keep track of the confidences of the transcriptions and an audit trail of what techniques were employed to improve the accuracy of the OCR transcription.</w:t>
+      </w:r>
+      <w:r>
+        <w:t xml:space="preserve"> Each technique used in OCR for this report </w:t>
+      </w:r>
+      <w:r>
+        <w:t>returns</w:t>
+      </w:r>
+      <w:r>
+        <w:t xml:space="preserve"> the confidence scores of each word transcribed</w:t>
+      </w:r>
+      <w:r>
+        <w:t>.</w:t>
+      </w:r>
+      <w:r>
+        <w:t xml:space="preserve"> </w:t>
+      </w:r>
+      <w:r>
+        <w:t xml:space="preserve">We stored the confidences from </w:t>
+      </w:r>
+      <w:proofErr w:type="spellStart"/>
+      <w:r>
+        <w:t>pytesseract</w:t>
+      </w:r>
+      <w:proofErr w:type="spellEnd"/>
+      <w:r>
+        <w:t>.</w:t>
+      </w:r>
+      <w:r>
+        <w:t xml:space="preserve"> </w:t>
+      </w:r>
+      <w:r>
+        <w:t xml:space="preserve">Kwame and I are both </w:t>
+      </w:r>
+      <w:r>
+        <w:lastRenderedPageBreak/>
+        <w:t xml:space="preserve">relatively new to OCR and had to do some extensive searching and trying of various techniques to improve the accuracy of the OCR and find techniques on how to extract enough structure for us to at the very least put the fields common to all forms into a searchable database. </w:t>
+      </w:r>
+      <w:proofErr w:type="spellStart"/>
+      <w:r>
+        <w:t>Docparser</w:t>
+      </w:r>
+      <w:proofErr w:type="spellEnd"/>
+      <w:r>
+        <w:t xml:space="preserve"> has a wonderful blog post on techniques to improve accuracy here - </w:t>
+      </w:r>
+      <w:hyperlink r:id="rId20" w:history="1">
+        <w:r>
+          <w:rPr>
+            <w:rStyle w:val="Hyperlink"/>
+          </w:rPr>
+          <w:t>https://docparser.com/blog/improve-ocr-accuracy/</w:t>
+        </w:r>
+      </w:hyperlink>
+      <w:r>
+        <w:t xml:space="preserve">. Tesseract has a post on the subject as well here - </w:t>
+      </w:r>
+      <w:hyperlink r:id="rId21" w:history="1">
+        <w:r>
+          <w:rPr>
+            <w:rStyle w:val="Hyperlink"/>
+          </w:rPr>
+          <w:t>https://tesseract-ocr.github.io/tessdoc/ImproveQuality.html</w:t>
+        </w:r>
+      </w:hyperlink>
+      <w:r>
+        <w:t xml:space="preserve">. </w:t>
+      </w:r>
+    </w:p>
+    <w:p>
+      <w:r>
+        <w:t xml:space="preserve">Our key observation was that our input </w:t>
+      </w:r>
+      <w:r>
+        <w:t xml:space="preserve">is </w:t>
+      </w:r>
+      <w:r>
+        <w:t>already normalized to a great extent and so we can employ a technique in OCR called Zonal OCR (</w:t>
+      </w:r>
+      <w:hyperlink r:id="rId22" w:history="1">
+        <w:r>
+          <w:rPr>
+            <w:rStyle w:val="Hyperlink"/>
+          </w:rPr>
+          <w:t>https://docparser.com/blog/zonal-ocr/</w:t>
+        </w:r>
+      </w:hyperlink>
+      <w:r>
+        <w:t xml:space="preserve">). With Zonal OCR we can segment the input image into boxes corresponding to where we know the field values reside and only perform OCR on that box. In doing this, we do not require any post processing of the output of the </w:t>
+      </w:r>
+      <w:proofErr w:type="spellStart"/>
+      <w:r>
+        <w:t>text_to_string</w:t>
+      </w:r>
+      <w:proofErr w:type="spellEnd"/>
+      <w:r>
+        <w:t xml:space="preserve"> to figure out which values correspond to which field labels since we already know where the field value resides on the document. See figure 1.2 that shows the creation of a Tesseract UZN file using </w:t>
+      </w:r>
+      <w:proofErr w:type="spellStart"/>
+      <w:r>
+        <w:t>kull</w:t>
+      </w:r>
+      <w:proofErr w:type="spellEnd"/>
+      <w:r>
+        <w:t xml:space="preserve"> (</w:t>
+      </w:r>
+      <w:hyperlink r:id="rId23" w:history="1">
+        <w:r>
+          <w:rPr>
+            <w:rStyle w:val="Hyperlink"/>
+          </w:rPr>
+          <w:t>https://jsoma.github.io/kull/#/</w:t>
+        </w:r>
+      </w:hyperlink>
+      <w:r>
+        <w:t>).</w:t>
+      </w:r>
+    </w:p>
+    <w:tbl>
+      <w:tblPr>
+        <w:tblStyle w:val="TableGrid"/>
+        <w:tblW w:w="0" w:type="auto"/>
+        <w:tblLook w:val="04A0" w:firstRow="1" w:lastRow="0" w:firstColumn="1" w:lastColumn="0" w:noHBand="0" w:noVBand="1"/>
+      </w:tblPr>
+      <w:tblGrid>
+        <w:gridCol w:w="9350"/>
+      </w:tblGrid>
+      <w:tr>
+        <w:tc>
+          <w:tcPr>
+            <w:tcW w:w="9350" w:type="dxa"/>
+          </w:tcPr>
+          <w:p>
+            <w:pPr>
+              <w:ind w:firstLine="0"/>
+              <w:jc w:val="center"/>
+              <w:rPr>
+                <w:b/>
+                <w:bCs/>
+              </w:rPr>
+            </w:pPr>
+            <w:r>
+              <w:rPr>
+                <w:b/>
+                <w:bCs/>
+              </w:rPr>
+              <w:t>Figure 1.2 - UZN File Creation Selecting Zones</w:t>
+            </w:r>
+          </w:p>
+        </w:tc>
+      </w:tr>
+      <w:tr>
+        <w:tc>
+          <w:tcPr>
+            <w:tcW w:w="9350" w:type="dxa"/>
+          </w:tcPr>
+          <w:p>
+            <w:pPr>
+              <w:ind w:firstLine="0"/>
+            </w:pPr>
+            <w:r>
+              <w:rPr>
+                <w:noProof/>
+              </w:rPr>
+              <w:drawing>
+                <wp:inline distT="0" distB="0" distL="0" distR="0" wp14:anchorId="0FDD9A6F" wp14:editId="3849BE75">
+                  <wp:extent cx="5943600" cy="3349625"/>
+                  <wp:effectExtent l="0" t="0" r="0" b="3175"/>
+                  <wp:docPr id="5" name="Picture 5" descr="Table&#10;&#10;Description automatically generated"/>
+                  <wp:cNvGraphicFramePr>
+                    <a:graphicFrameLocks xmlns:a="http://schemas.openxmlformats.org/drawingml/2006/main" noChangeAspect="1"/>
+                  </wp:cNvGraphicFramePr>
+                  <a:graphic xmlns:a="http://schemas.openxmlformats.org/drawingml/2006/main">
+                    <a:graphicData uri="http://schemas.openxmlformats.org/drawingml/2006/picture">
+                      <pic:pic xmlns:pic="http://schemas.openxmlformats.org/drawingml/2006/picture">
+                        <pic:nvPicPr>
+                          <pic:cNvPr id="5" name="Picture 5" descr="Table&#10;&#10;Description automatically generated"/>
+                          <pic:cNvPicPr/>
+                        </pic:nvPicPr>
+                        <pic:blipFill>
+                          <a:blip r:embed="rId24" cstate="print">
+                            <a:extLst>
+                              <a:ext uri="{28A0092B-C50C-407E-A947-70E740481C1C}">
+                                <a14:useLocalDpi xmlns:a14="http://schemas.microsoft.com/office/drawing/2010/main" val="0"/>
+                              </a:ext>
+                            </a:extLst>
+                          </a:blip>
+                          <a:stretch>
+                            <a:fillRect/>
+                          </a:stretch>
+                        </pic:blipFill>
+                        <pic:spPr>
+                          <a:xfrm>
+                            <a:off x="0" y="0"/>
+                            <a:ext cx="5943600" cy="3349625"/>
+                          </a:xfrm>
+                          <a:prstGeom prst="rect">
+                            <a:avLst/>
+                          </a:prstGeom>
+                        </pic:spPr>
+                      </pic:pic>
+                    </a:graphicData>
+                  </a:graphic>
+                </wp:inline>
+              </w:drawing>
+            </w:r>
+          </w:p>
+        </w:tc>
+      </w:tr>
+    </w:tbl>
+    <w:p/>
+    <w:p/>
+    <w:p>
+      <w:r>
+        <w:t xml:space="preserve"> In order to ensure we are moving in the right direction it’s important to track an </w:t>
       </w:r>
       <w:r>
         <w:rPr>
@@ -929,14 +1143,454 @@
       <w:r>
         <w:t xml:space="preserve"> metric that we can use to assess the performance with each iteration.</w:t>
       </w:r>
+      <w:r>
+        <w:t xml:space="preserve"> Since getting a proper accuracy score would require manually transcribing all of the images and comparing the OCR to the source of truth it</w:t>
+      </w:r>
+      <w:r>
+        <w:t>’</w:t>
+      </w:r>
+      <w:r>
+        <w:t xml:space="preserve">s not possible to get a good algorithmic accuracy </w:t>
+      </w:r>
+      <w:proofErr w:type="gramStart"/>
+      <w:r>
+        <w:t>score</w:t>
+      </w:r>
+      <w:proofErr w:type="gramEnd"/>
+      <w:r>
+        <w:t xml:space="preserve"> we can work to improve. In OCR you typically focus on character level accuracy and word level accuracy. After each run</w:t>
+      </w:r>
+      <w:r>
+        <w:t>,</w:t>
+      </w:r>
+      <w:r>
+        <w:t xml:space="preserve"> we took a look at the results of a few documents in each cluster vs how we would’ve perfo</w:t>
+      </w:r>
+      <w:r>
+        <w:t>r</w:t>
+      </w:r>
+      <w:r>
+        <w:t>med the transcription manually to tell if we were moving in the right direction.</w:t>
+      </w:r>
+      <w:r>
+        <w:t xml:space="preserve"> The Zonal OCR and looking at the individual word confidence scores gave us confidence that we were making progress.</w:t>
+      </w:r>
     </w:p>
     <w:p>
       <w:r>
+        <w:t xml:space="preserve"> </w:t>
+      </w:r>
+      <w:r>
+        <w:t xml:space="preserve"> </w:t>
+      </w:r>
+      <w:r>
+        <w:t xml:space="preserve">Once we employed the Zonal OCR on each of the </w:t>
+      </w:r>
+      <w:proofErr w:type="gramStart"/>
+      <w:r>
+        <w:t>labels</w:t>
+      </w:r>
+      <w:proofErr w:type="gramEnd"/>
+      <w:r>
+        <w:t xml:space="preserve"> we decided to store the results both in a CSV file for each Cluster with all of it’s a fields and also store the common fields in aa SQLite database to make the values searchable which is one of the ultimate goals of this project.</w:t>
+      </w:r>
+    </w:p>
+    <w:p>
+      <w:pPr>
+        <w:jc w:val="center"/>
+        <w:rPr>
+          <w:b/>
+          <w:bCs/>
+        </w:rPr>
+      </w:pPr>
+      <w:r>
+        <w:rPr>
+          <w:b/>
+          <w:bCs/>
+        </w:rPr>
+        <w:t>Analysis of Results</w:t>
+      </w:r>
+    </w:p>
+    <w:p>
+      <w:r>
+        <w:t xml:space="preserve">One of the first things we noticed when storing the confidences and structured transcriptions was that we found a number of transcriptions indicating that there was a Date of Reburial. The Date of Reburial Date is the ‘To’ column in Form B3 indicating that a body was reburied after being exhumed. It was surprised because we expected that to come up very </w:t>
+      </w:r>
+      <w:proofErr w:type="gramStart"/>
+      <w:r>
+        <w:t>little</w:t>
+      </w:r>
+      <w:proofErr w:type="gramEnd"/>
+      <w:r>
+        <w:t xml:space="preserve"> so we checked to see what the values were being transcribed as if there was a high confidence from </w:t>
+      </w:r>
+      <w:proofErr w:type="spellStart"/>
+      <w:r>
+        <w:t>pytesseract</w:t>
+      </w:r>
+      <w:proofErr w:type="spellEnd"/>
+      <w:r>
+        <w:t xml:space="preserve">. What that revealed to us is that there was an alignment issue on this form and the same form had the </w:t>
+      </w:r>
+      <w:proofErr w:type="gramStart"/>
+      <w:r>
+        <w:t>To</w:t>
+      </w:r>
+      <w:proofErr w:type="gramEnd"/>
+      <w:r>
+        <w:t xml:space="preserve"> label places in different spots horizontally, see the figure below. Notice the position of the label </w:t>
+      </w:r>
+      <w:proofErr w:type="gramStart"/>
+      <w:r>
+        <w:rPr>
+          <w:b/>
+          <w:bCs/>
+        </w:rPr>
+        <w:t>To</w:t>
+      </w:r>
+      <w:proofErr w:type="gramEnd"/>
+      <w:r>
+        <w:rPr>
+          <w:b/>
+          <w:bCs/>
+        </w:rPr>
+        <w:t xml:space="preserve"> </w:t>
+      </w:r>
+      <w:r>
+        <w:t xml:space="preserve">which is to the left of </w:t>
+      </w:r>
+      <w:r>
+        <w:rPr>
+          <w:b/>
+          <w:bCs/>
+        </w:rPr>
+        <w:t xml:space="preserve">Ter </w:t>
+      </w:r>
+      <w:r>
+        <w:t xml:space="preserve">in the form on the left and to the right of </w:t>
+      </w:r>
+      <w:r>
+        <w:rPr>
+          <w:b/>
+          <w:bCs/>
+        </w:rPr>
+        <w:t xml:space="preserve">Ter </w:t>
+      </w:r>
+      <w:r>
+        <w:t xml:space="preserve">in </w:t>
+      </w:r>
+      <w:r>
         <w:lastRenderedPageBreak/>
-        <w:t xml:space="preserve"> </w:t>
-      </w:r>
-      <w:r>
-        <w:t xml:space="preserve"> </w:t>
+        <w:t>the form on the right. This is an obvious limitation of Zonal OCR which may be improved with more sophisticated clustering techniques.</w:t>
+      </w:r>
+    </w:p>
+    <w:tbl>
+      <w:tblPr>
+        <w:tblStyle w:val="TableGrid"/>
+        <w:tblW w:w="0" w:type="auto"/>
+        <w:tblLook w:val="04A0" w:firstRow="1" w:lastRow="0" w:firstColumn="1" w:lastColumn="0" w:noHBand="0" w:noVBand="1"/>
+      </w:tblPr>
+      <w:tblGrid>
+        <w:gridCol w:w="4814"/>
+        <w:gridCol w:w="4536"/>
+      </w:tblGrid>
+      <w:tr>
+        <w:tc>
+          <w:tcPr>
+            <w:tcW w:w="4675" w:type="dxa"/>
+          </w:tcPr>
+          <w:p>
+            <w:pPr>
+              <w:ind w:firstLine="0"/>
+              <w:jc w:val="center"/>
+              <w:rPr>
+                <w:b/>
+                <w:bCs/>
+              </w:rPr>
+            </w:pPr>
+            <w:r>
+              <w:rPr>
+                <w:b/>
+                <w:bCs/>
+              </w:rPr>
+              <w:t>Form B3 (Left Alignment)</w:t>
+            </w:r>
+          </w:p>
+        </w:tc>
+        <w:tc>
+          <w:tcPr>
+            <w:tcW w:w="4675" w:type="dxa"/>
+          </w:tcPr>
+          <w:p>
+            <w:pPr>
+              <w:ind w:firstLine="0"/>
+              <w:jc w:val="center"/>
+              <w:rPr>
+                <w:b/>
+                <w:bCs/>
+              </w:rPr>
+            </w:pPr>
+            <w:r>
+              <w:rPr>
+                <w:b/>
+                <w:bCs/>
+              </w:rPr>
+              <w:t>Form B3 (Right Alignment)</w:t>
+            </w:r>
+          </w:p>
+        </w:tc>
+      </w:tr>
+      <w:tr>
+        <w:tc>
+          <w:tcPr>
+            <w:tcW w:w="4675" w:type="dxa"/>
+          </w:tcPr>
+          <w:p>
+            <w:pPr>
+              <w:ind w:firstLine="0"/>
+              <w:jc w:val="center"/>
+            </w:pPr>
+            <w:r>
+              <w:rPr>
+                <w:noProof/>
+              </w:rPr>
+              <w:drawing>
+                <wp:inline distT="0" distB="0" distL="0" distR="0" wp14:anchorId="28752DF6" wp14:editId="40219A63">
+                  <wp:extent cx="3230526" cy="1925540"/>
+                  <wp:effectExtent l="0" t="0" r="0" b="5080"/>
+                  <wp:docPr id="6" name="Picture 6" descr="Table&#10;&#10;Description automatically generated"/>
+                  <wp:cNvGraphicFramePr>
+                    <a:graphicFrameLocks xmlns:a="http://schemas.openxmlformats.org/drawingml/2006/main" noChangeAspect="1"/>
+                  </wp:cNvGraphicFramePr>
+                  <a:graphic xmlns:a="http://schemas.openxmlformats.org/drawingml/2006/main">
+                    <a:graphicData uri="http://schemas.openxmlformats.org/drawingml/2006/picture">
+                      <pic:pic xmlns:pic="http://schemas.openxmlformats.org/drawingml/2006/picture">
+                        <pic:nvPicPr>
+                          <pic:cNvPr id="6" name="Picture 6" descr="Table&#10;&#10;Description automatically generated"/>
+                          <pic:cNvPicPr/>
+                        </pic:nvPicPr>
+                        <pic:blipFill>
+                          <a:blip r:embed="rId25" cstate="print">
+                            <a:extLst>
+                              <a:ext uri="{28A0092B-C50C-407E-A947-70E740481C1C}">
+                                <a14:useLocalDpi xmlns:a14="http://schemas.microsoft.com/office/drawing/2010/main" val="0"/>
+                              </a:ext>
+                            </a:extLst>
+                          </a:blip>
+                          <a:stretch>
+                            <a:fillRect/>
+                          </a:stretch>
+                        </pic:blipFill>
+                        <pic:spPr>
+                          <a:xfrm>
+                            <a:off x="0" y="0"/>
+                            <a:ext cx="3252072" cy="1938382"/>
+                          </a:xfrm>
+                          <a:prstGeom prst="rect">
+                            <a:avLst/>
+                          </a:prstGeom>
+                        </pic:spPr>
+                      </pic:pic>
+                    </a:graphicData>
+                  </a:graphic>
+                </wp:inline>
+              </w:drawing>
+            </w:r>
+          </w:p>
+        </w:tc>
+        <w:tc>
+          <w:tcPr>
+            <w:tcW w:w="4675" w:type="dxa"/>
+          </w:tcPr>
+          <w:p>
+            <w:pPr>
+              <w:ind w:firstLine="0"/>
+            </w:pPr>
+            <w:r>
+              <w:rPr>
+                <w:noProof/>
+              </w:rPr>
+              <w:drawing>
+                <wp:inline distT="0" distB="0" distL="0" distR="0" wp14:anchorId="3A4AF85F" wp14:editId="45663BC3">
+                  <wp:extent cx="3032239" cy="1797198"/>
+                  <wp:effectExtent l="0" t="0" r="3175" b="6350"/>
+                  <wp:docPr id="7" name="Picture 7" descr="Text, letter&#10;&#10;Description automatically generated"/>
+                  <wp:cNvGraphicFramePr>
+                    <a:graphicFrameLocks xmlns:a="http://schemas.openxmlformats.org/drawingml/2006/main" noChangeAspect="1"/>
+                  </wp:cNvGraphicFramePr>
+                  <a:graphic xmlns:a="http://schemas.openxmlformats.org/drawingml/2006/main">
+                    <a:graphicData uri="http://schemas.openxmlformats.org/drawingml/2006/picture">
+                      <pic:pic xmlns:pic="http://schemas.openxmlformats.org/drawingml/2006/picture">
+                        <pic:nvPicPr>
+                          <pic:cNvPr id="7" name="Picture 7" descr="Text, letter&#10;&#10;Description automatically generated"/>
+                          <pic:cNvPicPr/>
+                        </pic:nvPicPr>
+                        <pic:blipFill>
+                          <a:blip r:embed="rId26" cstate="print">
+                            <a:extLst>
+                              <a:ext uri="{28A0092B-C50C-407E-A947-70E740481C1C}">
+                                <a14:useLocalDpi xmlns:a14="http://schemas.microsoft.com/office/drawing/2010/main" val="0"/>
+                              </a:ext>
+                            </a:extLst>
+                          </a:blip>
+                          <a:stretch>
+                            <a:fillRect/>
+                          </a:stretch>
+                        </pic:blipFill>
+                        <pic:spPr>
+                          <a:xfrm>
+                            <a:off x="0" y="0"/>
+                            <a:ext cx="3059161" cy="1813154"/>
+                          </a:xfrm>
+                          <a:prstGeom prst="rect">
+                            <a:avLst/>
+                          </a:prstGeom>
+                        </pic:spPr>
+                      </pic:pic>
+                    </a:graphicData>
+                  </a:graphic>
+                </wp:inline>
+              </w:drawing>
+            </w:r>
+          </w:p>
+        </w:tc>
+      </w:tr>
+    </w:tbl>
+    <w:p>
+      <w:pPr>
+        <w:ind w:firstLine="0"/>
+      </w:pPr>
+    </w:p>
+    <w:p>
+      <w:pPr>
+        <w:ind w:firstLine="0"/>
+      </w:pPr>
+      <w:r>
+        <w:tab/>
+        <w:t xml:space="preserve">Other issues the initial analysis revealed was that Tesseract was trying to recognize non-ascii characters. While there may certainly be non-ascii characters in the data we wanted to see if it would improve the recognition more if we set a character whitelist to </w:t>
+      </w:r>
+      <w:proofErr w:type="spellStart"/>
+      <w:r>
+        <w:t>pytesseract</w:t>
+      </w:r>
+      <w:proofErr w:type="spellEnd"/>
+      <w:r>
+        <w:t xml:space="preserve"> and we did notice modest improvements.</w:t>
+      </w:r>
+    </w:p>
+    <w:p>
+      <w:pPr>
+        <w:ind w:firstLine="0"/>
+      </w:pPr>
+      <w:r>
+        <w:tab/>
+        <w:t>We tried to determine if we should remove words with a confidence level below a given threshold, but ended up keeping all of the transcribed words in. If we had time for more analysis and development we were thinking of including a threshold configuration on the ingestion pipeline into SQLite to only include tokens above a user defined threshold.</w:t>
+      </w:r>
+    </w:p>
+    <w:p>
+      <w:pPr>
+        <w:jc w:val="center"/>
+        <w:rPr>
+          <w:b/>
+          <w:bCs/>
+        </w:rPr>
+      </w:pPr>
+      <w:r>
+        <w:rPr>
+          <w:b/>
+          <w:bCs/>
+        </w:rPr>
+        <w:t>Cleaning the data for SQLite</w:t>
+      </w:r>
+    </w:p>
+    <w:p>
+      <w:pPr>
+        <w:jc w:val="both"/>
+      </w:pPr>
+      <w:r>
+        <w:t xml:space="preserve">One of the questions we sought to answer from the data given is: what was the average age of the deceased buried in the cemetery? In order to answer that </w:t>
+      </w:r>
+      <w:proofErr w:type="gramStart"/>
+      <w:r>
+        <w:t>question</w:t>
+      </w:r>
+      <w:proofErr w:type="gramEnd"/>
+      <w:r>
+        <w:t xml:space="preserve"> we wanted to ensure that we stored the Age as a number in the database so that we could perform SQL aggregation functions when asking questions on the dataset. Instead of loading the CSVs as is into the SQLite database </w:t>
+      </w:r>
+      <w:r>
+        <w:lastRenderedPageBreak/>
+        <w:t xml:space="preserve">we wrote a python script to process the csv and insert data into </w:t>
+      </w:r>
+      <w:proofErr w:type="spellStart"/>
+      <w:r>
+        <w:t>sqllite</w:t>
+      </w:r>
+      <w:proofErr w:type="spellEnd"/>
+      <w:r>
+        <w:t xml:space="preserve"> so that we could attempt to get better structured dates and other data points. </w:t>
+      </w:r>
+    </w:p>
+    <w:p>
+      <w:pPr>
+        <w:jc w:val="center"/>
+        <w:rPr>
+          <w:b/>
+          <w:bCs/>
+        </w:rPr>
+      </w:pPr>
+      <w:r>
+        <w:rPr>
+          <w:b/>
+          <w:bCs/>
+        </w:rPr>
+        <w:t>Other methods tried</w:t>
+      </w:r>
+    </w:p>
+    <w:p>
+      <w:r>
+        <w:t xml:space="preserve">Since Kwame and I are relatively new to OCR we tried many different techniques for improving the recognition. You can see the attached Python notebook called </w:t>
+      </w:r>
+      <w:proofErr w:type="spellStart"/>
+      <w:r>
+        <w:t>pytesseract-</w:t>
+      </w:r>
+      <w:proofErr w:type="gramStart"/>
+      <w:r>
+        <w:t>scratch.ipynb</w:t>
+      </w:r>
+      <w:proofErr w:type="spellEnd"/>
+      <w:proofErr w:type="gramEnd"/>
+      <w:r>
+        <w:t xml:space="preserve"> that shows some of the different strategies. Without </w:t>
+      </w:r>
+      <w:r>
+        <w:t>a Zonal approach we would have needed to match the field labels with the field values in order to obtain structure from the OCR Result. Some of our lines of thinking in this regard was to see if we could identify different font weights (</w:t>
+      </w:r>
+      <w:proofErr w:type="gramStart"/>
+      <w:r>
+        <w:t>i.e.</w:t>
+      </w:r>
+      <w:proofErr w:type="gramEnd"/>
+      <w:r>
+        <w:t xml:space="preserve"> bold vs normal) to distinguish between the field labels and field values. </w:t>
+      </w:r>
+      <w:proofErr w:type="spellStart"/>
+      <w:r>
+        <w:t>Pytesseract</w:t>
+      </w:r>
+      <w:proofErr w:type="spellEnd"/>
+      <w:r>
+        <w:t xml:space="preserve"> does support getting the word font attributes, but we were not able to get this working well. It was this avenue of trying to distinguish the labels from the values that led us to discovering Zonal OCR. Other techniques we tried was specifically looking for things like date tokens or phone tokens based on regexes or using python’s </w:t>
+      </w:r>
+      <w:proofErr w:type="spellStart"/>
+      <w:proofErr w:type="gramStart"/>
+      <w:r>
+        <w:t>dateutil.parser</w:t>
+      </w:r>
+      <w:proofErr w:type="spellEnd"/>
+      <w:proofErr w:type="gramEnd"/>
+      <w:r>
+        <w:t xml:space="preserve"> to see if the forms were filled out correctly.</w:t>
       </w:r>
     </w:p>
     <w:p>
@@ -968,7 +1622,11 @@
         <w:t>6</w:t>
       </w:r>
       <w:r>
-        <w:t xml:space="preserve">. In 2005, Ray Kurzweil published the book “The Singularity is Near” in which he predicts at some point in the future that machines will surpass human intelligence. I do not wish to speculate in this regard, but we are witnessing a transformation in the global economy in which computers are assisting with decision making and in other aspects are the decision makers themselves. </w:t>
+        <w:t xml:space="preserve">. In 2005, Ray Kurzweil published the book “The Singularity is Near” in which he predicts at some point in the future that machines will surpass human intelligence. I do not wish to speculate in </w:t>
+      </w:r>
+      <w:r>
+        <w:lastRenderedPageBreak/>
+        <w:t xml:space="preserve">this regard, but we are witnessing a transformation in the global economy in which computers are assisting with decision making and in other aspects are the decision makers themselves. </w:t>
       </w:r>
     </w:p>
     <w:p>
@@ -1053,7 +1711,7 @@
       <w:r>
         <w:t xml:space="preserve"> - </w:t>
       </w:r>
-      <w:hyperlink r:id="rId20" w:history="1">
+      <w:hyperlink r:id="rId27" w:history="1">
         <w:r>
           <w:rPr>
             <w:rStyle w:val="Hyperlink"/>
@@ -1084,7 +1742,7 @@
       <w:r>
         <w:t xml:space="preserve"> - </w:t>
       </w:r>
-      <w:hyperlink r:id="rId21" w:history="1">
+      <w:hyperlink r:id="rId28" w:history="1">
         <w:r>
           <w:rPr>
             <w:rStyle w:val="Hyperlink"/>
@@ -1107,7 +1765,7 @@
       <w:r>
         <w:t xml:space="preserve">Google Cloud Vision API - </w:t>
       </w:r>
-      <w:hyperlink r:id="rId22" w:history="1">
+      <w:hyperlink r:id="rId29" w:history="1">
         <w:r>
           <w:rPr>
             <w:rStyle w:val="Hyperlink"/>
@@ -1136,7 +1794,7 @@
       <w:r>
         <w:t xml:space="preserve">ure Computer Vision - </w:t>
       </w:r>
-      <w:hyperlink r:id="rId23" w:history="1">
+      <w:hyperlink r:id="rId30" w:history="1">
         <w:r>
           <w:rPr>
             <w:rStyle w:val="Hyperlink"/>
@@ -1159,7 +1817,7 @@
       <w:r>
         <w:t xml:space="preserve">Tesseract - </w:t>
       </w:r>
-      <w:hyperlink r:id="rId24" w:history="1">
+      <w:hyperlink r:id="rId31" w:history="1">
         <w:r>
           <w:rPr>
             <w:rStyle w:val="Hyperlink"/>
@@ -1185,7 +1843,7 @@
       <w:r>
         <w:t xml:space="preserve"> - </w:t>
       </w:r>
-      <w:hyperlink r:id="rId25" w:anchor=":~:text=to%20you%20%7C%20TechCrunch-,Google%20Lens%20can%20translate%20foreign%20language%20text%20in,read%20it%20back%20to%20you&amp;text=Google%20is%20making%20some%20updates,it%20to%20your%20chosen%20language" w:history="1">
+      <w:hyperlink r:id="rId32" w:anchor=":~:text=to%20you%20%7C%20TechCrunch-,Google%20Lens%20can%20translate%20foreign%20language%20text%20in,read%20it%20back%20to%20you&amp;text=Google%20is%20making%20some%20updates,it%20to%20your%20chosen%20language" w:history="1">
         <w:proofErr w:type="spellStart"/>
         <w:r>
           <w:rPr>
@@ -1212,7 +1870,7 @@
       <w:r>
         <w:t xml:space="preserve"> Systems – Mobile Deposit -  </w:t>
       </w:r>
-      <w:hyperlink r:id="rId26" w:history="1">
+      <w:hyperlink r:id="rId33" w:history="1">
         <w:r>
           <w:rPr>
             <w:rStyle w:val="Hyperlink"/>
@@ -1232,7 +1890,7 @@
       <w:r>
         <w:t xml:space="preserve">ABBYY – Mobile Capture for Banking - </w:t>
       </w:r>
-      <w:hyperlink r:id="rId27" w:history="1">
+      <w:hyperlink r:id="rId34" w:history="1">
         <w:r>
           <w:rPr>
             <w:rStyle w:val="Hyperlink"/>
@@ -1255,7 +1913,7 @@
       <w:r>
         <w:t xml:space="preserve">Huawei – Passport OCR - </w:t>
       </w:r>
-      <w:hyperlink r:id="rId28" w:anchor=":~:text=Passport%20OCR%20recognizes%20the%20text,structured%20information%20in%20JSON%20format.&amp;text=For%20non%2DChinese%20passports%2C%20two,be%20extracted%20from%20the%20codes." w:history="1">
+      <w:hyperlink r:id="rId35" w:anchor=":~:text=Passport%20OCR%20recognizes%20the%20text,structured%20information%20in%20JSON%20format.&amp;text=For%20non%2DChinese%20passports%2C%20two,be%20extracted%20from%20the%20codes." w:history="1">
         <w:r>
           <w:rPr>
             <w:rStyle w:val="Hyperlink"/>
@@ -1265,8 +1923,8 @@
       </w:hyperlink>
     </w:p>
     <w:sectPr>
-      <w:headerReference w:type="default" r:id="rId29"/>
-      <w:headerReference w:type="first" r:id="rId30"/>
+      <w:headerReference w:type="default" r:id="rId36"/>
+      <w:headerReference w:type="first" r:id="rId37"/>
       <w:footnotePr>
         <w:pos w:val="beneathText"/>
       </w:footnotePr>
@@ -5228,7 +5886,7 @@
     <w:rsidRoot w:val="00376794"/>
     <w:rsid w:val="00376794"/>
     <w:rsid w:val="005910A3"/>
-    <w:rsid w:val="009A7DF4"/>
+    <w:rsid w:val="00634749"/>
     <w:rsid w:val="00D44647"/>
     <w:rsid w:val="00FB43AB"/>
   </w:rsids>

</xml_diff>

<commit_message>
Add transcriptions from all clusters
</commit_message>
<xml_diff>
--- a/Final_Project.docx
+++ b/Final_Project.docx
@@ -719,7 +719,7 @@
         </w:r>
       </w:hyperlink>
       <w:r>
-        <w:t xml:space="preserve">. The idea with the clustering post is to use a pre-trained model built to identify the image classifications from ImageNet (See </w:t>
+        <w:t xml:space="preserve">. The idea with the clustering is to use a pre-trained model built to identify the image classifications from ImageNet (See </w:t>
       </w:r>
       <w:hyperlink r:id="rId19" w:history="1">
         <w:r>
@@ -734,12 +734,15 @@
       </w:r>
       <w:proofErr w:type="spellStart"/>
       <w:r>
+        <w:t>Keras</w:t>
+      </w:r>
+      <w:proofErr w:type="spellEnd"/>
+      <w:r>
+        <w:t xml:space="preserve"> </w:t>
+      </w:r>
+      <w:r>
         <w:lastRenderedPageBreak/>
-        <w:t>Keras</w:t>
-      </w:r>
-      <w:proofErr w:type="spellEnd"/>
-      <w:r>
-        <w:t xml:space="preserve"> and then did a K-means clustering with 3 clusters. The results were really </w:t>
+        <w:t xml:space="preserve">and then did a K-means clustering with 3 clusters. The results were really </w:t>
       </w:r>
       <w:proofErr w:type="gramStart"/>
       <w:r>
@@ -888,15 +891,7 @@
       </w:r>
       <w:proofErr w:type="gramEnd"/>
       <w:r>
-        <w:t xml:space="preserve"> and no effort was made to parse the output into the discreet fields. We employed Zonal OCR with </w:t>
-      </w:r>
-      <w:proofErr w:type="spellStart"/>
-      <w:r>
-        <w:t>pytesseract</w:t>
-      </w:r>
-      <w:proofErr w:type="spellEnd"/>
-      <w:r>
-        <w:t xml:space="preserve"> to get structured data from the input forms.</w:t>
+        <w:t xml:space="preserve"> and no effort was made to parse the output into the discreet fields.</w:t>
       </w:r>
     </w:p>
     <w:p>
@@ -949,11 +944,11 @@
         <w:t xml:space="preserve"> </w:t>
       </w:r>
       <w:r>
-        <w:t xml:space="preserve">Kwame and I are both </w:t>
+        <w:t xml:space="preserve">Kwame and I are both relatively new to OCR and had to do some extensive searching and trying of various techniques </w:t>
       </w:r>
       <w:r>
         <w:lastRenderedPageBreak/>
-        <w:t xml:space="preserve">relatively new to OCR and had to do some extensive searching and trying of various techniques to improve the accuracy of the OCR and find techniques on how to extract enough structure for us to at the very least put the fields common to all forms into a searchable database. </w:t>
+        <w:t xml:space="preserve">to improve the accuracy of the OCR and find techniques on how to extract enough structure for us to at the very least put the fields common to all forms into a searchable database. </w:t>
       </w:r>
       <w:proofErr w:type="spellStart"/>
       <w:r>
@@ -1192,7 +1187,7 @@
       </w:r>
       <w:proofErr w:type="gramEnd"/>
       <w:r>
-        <w:t xml:space="preserve"> we decided to store the results both in a CSV file for each Cluster with all of it’s a fields and also store the common fields in aa SQLite database to make the values searchable which is one of the ultimate goals of this project.</w:t>
+        <w:t xml:space="preserve"> we decided to store the results both in a CSV file for each Cluster with all of it’s a fields and also store the common fields in a SQLite database to make the values searchable which is one of the ultimate goals of this project.</w:t>
       </w:r>
     </w:p>
     <w:p>
@@ -1213,7 +1208,13 @@
     </w:p>
     <w:p>
       <w:r>
-        <w:t xml:space="preserve">One of the first things we noticed when storing the confidences and structured transcriptions was that we found a number of transcriptions indicating that there was a Date of Reburial. The Date of Reburial Date is the ‘To’ column in Form B3 indicating that a body was reburied after being exhumed. It was surprised because we expected that to come up very </w:t>
+        <w:t>One of the first things we noticed when storing the confidences and structured transcriptions was that we found a number of transcriptions indicating that there was a Date of Reburial. The Date of Reburial Date is the ‘To’ column in Form B3 indicating that a body was reburied after being exhumed. It was surpris</w:t>
+      </w:r>
+      <w:r>
+        <w:t>ing</w:t>
+      </w:r>
+      <w:r>
+        <w:t xml:space="preserve"> because we expected that to come up very </w:t>
       </w:r>
       <w:proofErr w:type="gramStart"/>
       <w:r>
@@ -1237,7 +1238,13 @@
       </w:r>
       <w:proofErr w:type="gramEnd"/>
       <w:r>
-        <w:t xml:space="preserve"> label places in different spots horizontally, see the figure below. Notice the position of the label </w:t>
+        <w:t xml:space="preserve"> label in different spots </w:t>
+      </w:r>
+      <w:r>
+        <w:t xml:space="preserve">places </w:t>
+      </w:r>
+      <w:r>
+        <w:t xml:space="preserve">horizontally, see the figure below. Notice the position of the label </w:t>
       </w:r>
       <w:proofErr w:type="gramStart"/>
       <w:r>
@@ -1273,14 +1280,11 @@
           <w:b/>
           <w:bCs/>
         </w:rPr>
+        <w:lastRenderedPageBreak/>
         <w:t xml:space="preserve">Ter </w:t>
       </w:r>
       <w:r>
-        <w:t xml:space="preserve">in </w:t>
-      </w:r>
-      <w:r>
-        <w:lastRenderedPageBreak/>
-        <w:t>the form on the right. This is an obvious limitation of Zonal OCR which may be improved with more sophisticated clustering techniques.</w:t>
+        <w:t>in the form on the right. This is an obvious limitation of Zonal OCR which may be improved with more sophisticated clustering techniques.</w:t>
       </w:r>
     </w:p>
     <w:tbl>
@@ -1483,7 +1487,15 @@
       </w:pPr>
       <w:r>
         <w:tab/>
-        <w:t>We tried to determine if we should remove words with a confidence level below a given threshold, but ended up keeping all of the transcribed words in. If we had time for more analysis and development we were thinking of including a threshold configuration on the ingestion pipeline into SQLite to only include tokens above a user defined threshold.</w:t>
+        <w:t xml:space="preserve">We tried to determine if we should remove words with a confidence level below a given threshold, but ended up keeping all of the transcribed words in. If we had time for more analysis and </w:t>
+      </w:r>
+      <w:proofErr w:type="gramStart"/>
+      <w:r>
+        <w:t>development</w:t>
+      </w:r>
+      <w:proofErr w:type="gramEnd"/>
+      <w:r>
+        <w:t xml:space="preserve"> we were thinking of including a threshold configuration on the ingestion pipeline into SQLite to only include tokens above a user defined threshold.</w:t>
       </w:r>
     </w:p>
     <w:p>
@@ -1521,13 +1533,25 @@
         <w:lastRenderedPageBreak/>
         <w:t xml:space="preserve">we wrote a python script to process the csv and insert data into </w:t>
       </w:r>
-      <w:proofErr w:type="spellStart"/>
-      <w:r>
-        <w:t>sqllite</w:t>
-      </w:r>
-      <w:proofErr w:type="spellEnd"/>
+      <w:r>
+        <w:t>SQLite</w:t>
+      </w:r>
       <w:r>
         <w:t xml:space="preserve"> so that we could attempt to get better structured dates and other data points. </w:t>
+      </w:r>
+    </w:p>
+    <w:p>
+      <w:pPr>
+        <w:jc w:val="both"/>
+      </w:pPr>
+      <w:r>
+        <w:t>The ingestion process had to consider reasonable limits on certain values in order to prevent erroneous data from entering the db. While the data is machine transcribed</w:t>
+      </w:r>
+      <w:r>
+        <w:t>,</w:t>
+      </w:r>
+      <w:r>
+        <w:t xml:space="preserve"> we still thought it was appropriate to have additional checks here to prevent values like 517 from being entered for someone’s age.</w:t>
       </w:r>
     </w:p>
     <w:p>
@@ -1580,7 +1604,13 @@
       </w:r>
       <w:proofErr w:type="spellEnd"/>
       <w:r>
-        <w:t xml:space="preserve"> does support getting the word font attributes, but we were not able to get this working well. It was this avenue of trying to distinguish the labels from the values that led us to discovering Zonal OCR. Other techniques we tried was specifically looking for things like date tokens or phone tokens based on regexes or using python’s </w:t>
+        <w:t xml:space="preserve"> does support getting the word font attributes, but we were not able to get this working well. It was this avenue of trying to distinguish the labels from the values that led us to discovering Zonal OCR. Other techniques we tried </w:t>
+      </w:r>
+      <w:r>
+        <w:t>were</w:t>
+      </w:r>
+      <w:r>
+        <w:t xml:space="preserve"> specifically looking for things like date tokens or phone tokens based on regexes or using python’s </w:t>
       </w:r>
       <w:proofErr w:type="spellStart"/>
       <w:proofErr w:type="gramStart"/>
@@ -1591,6 +1621,45 @@
       <w:proofErr w:type="gramEnd"/>
       <w:r>
         <w:t xml:space="preserve"> to see if the forms were filled out correctly.</w:t>
+      </w:r>
+    </w:p>
+    <w:p>
+      <w:pPr>
+        <w:jc w:val="center"/>
+        <w:rPr>
+          <w:b/>
+          <w:bCs/>
+        </w:rPr>
+      </w:pPr>
+      <w:r>
+        <w:rPr>
+          <w:b/>
+          <w:bCs/>
+        </w:rPr>
+        <w:t>ORC in the office</w:t>
+      </w:r>
+    </w:p>
+    <w:p>
+      <w:r>
+        <w:t xml:space="preserve">I also wanted to include a brief section on talks I’ve attended in Healthcare on the application of OCR technologies. I have heard of teams working in exercise oncology using OCR tools in the curation process for research data as they enter data from handwritten forms into a research database. The OCR is deployed in a decision support setting where a curator is </w:t>
+      </w:r>
+      <w:r>
+        <w:lastRenderedPageBreak/>
+        <w:t xml:space="preserve">still </w:t>
+      </w:r>
+      <w:proofErr w:type="gramStart"/>
+      <w:r>
+        <w:t>transcribing, but</w:t>
+      </w:r>
+      <w:proofErr w:type="gramEnd"/>
+      <w:r>
+        <w:t xml:space="preserve"> using the OCR tool to parse only relevant sections of paperwork instead of combing through all documents. Similar to the clustering techniques described in this report, I have also faced a problem of users uploading attachments to cases without a descriptive name for the attachment being uploaded. As a result of that it is not possible to query the system to get only the attachments of a certain report type because there is no data to indicate what the attachment is other than a</w:t>
+      </w:r>
+      <w:r>
+        <w:t xml:space="preserve"> non-</w:t>
+      </w:r>
+      <w:r>
+        <w:t xml:space="preserve">descript name like Image #1. </w:t>
       </w:r>
     </w:p>
     <w:p>
@@ -1613,58 +1682,41 @@
     </w:p>
     <w:p>
       <w:r>
-        <w:t>Artificial Intelligence and Deep Learning will have a profound impact on our societies and it’s important to understand where we are in the Digital Transformation of the Global Economy. Deep Learning has permeated our lives in ways we may not be even be aware of and continues to play a larger role in the modern home and modern economy. Our current methods for Artificial Intelligence are powerful but are also quite narrow in scope and some prominent researchers have indicated that we need new techniques to solve different sets of problems</w:t>
-      </w:r>
-      <w:r>
-        <w:rPr>
-          <w:vertAlign w:val="superscript"/>
-        </w:rPr>
-        <w:t>6</w:t>
-      </w:r>
-      <w:r>
-        <w:t xml:space="preserve">. In 2005, Ray Kurzweil published the book “The Singularity is Near” in which he predicts at some point in the future that machines will surpass human intelligence. I do not wish to speculate in </w:t>
+        <w:t xml:space="preserve">Optical Character Recognition is a promising technology with many more commercial applications coming out every day. With the advent of augmented reality </w:t>
+      </w:r>
+      <w:proofErr w:type="gramStart"/>
+      <w:r>
+        <w:t>applications</w:t>
+      </w:r>
+      <w:proofErr w:type="gramEnd"/>
+      <w:r>
+        <w:t xml:space="preserve"> I also expect OCR to take on a much bigger role in the future than it is today. </w:t>
+      </w:r>
+      <w:r>
+        <w:t xml:space="preserve">This project was a great way to get situated with existing OCR technologies and exercise our creativity in trying different methods of obtaining the highest level of accuracy in the process. When I was using Google Lens a number of weeks ago, I was not impressed with the results and this project helped me respect the difficulty in OCR. Well-defined problems can have a much higher level of accuracy because you can adjust for not having a diversity of input. When a user takes a photo of a check their bank’s mobile app instructs them to set it on a contrasting </w:t>
+      </w:r>
+      <w:proofErr w:type="gramStart"/>
+      <w:r>
+        <w:t>surface</w:t>
+      </w:r>
+      <w:proofErr w:type="gramEnd"/>
+      <w:r>
+        <w:t xml:space="preserve"> so you have a nice and sterile image with which to perform OCR on. Trying to extend that to process any image is a challenging problem and it requires preprocessing in order to get the input </w:t>
+      </w:r>
+      <w:proofErr w:type="spellStart"/>
+      <w:r>
+        <w:t>deskewed</w:t>
+      </w:r>
+      <w:proofErr w:type="spellEnd"/>
+      <w:r>
+        <w:t xml:space="preserve">, scaled to the right size and with good contrast in order for the OCR to perform its best. Creating structured data from unstructured sources is a big data mining challenge and enables us to use a whole host of other algorithms once we’ve achieved a good amount of structure. While the OCR may have adequate accuracy, it will still take manual review to ensure the data integrity but with the algorithm performing a lot of the hefty parts of data entry, humans can focus on the sections </w:t>
       </w:r>
       <w:r>
         <w:lastRenderedPageBreak/>
-        <w:t xml:space="preserve">this regard, but we are witnessing a transformation in the global economy in which computers are assisting with decision making and in other aspects are the decision makers themselves. </w:t>
-      </w:r>
-    </w:p>
-    <w:p>
-      <w:r>
-        <w:t>Futurists have shown cars without steering wheels and envisioned other big changes to the way we design products and cities with the emergence of these new technologies like autonomous vehicles. In preceding sections I talked about the impact of AI in my own domain of Pathology. It</w:t>
-      </w:r>
-      <w:r>
-        <w:t>’</w:t>
-      </w:r>
-      <w:r>
-        <w:t>s not hard to imag</w:t>
-      </w:r>
-      <w:r>
-        <w:t>in</w:t>
-      </w:r>
-      <w:r>
-        <w:t>e a Pathologist</w:t>
-      </w:r>
-      <w:r>
-        <w:t>’</w:t>
-      </w:r>
-      <w:r>
-        <w:t xml:space="preserve">s office of the future without a microscope, but I think that is still </w:t>
-      </w:r>
-      <w:r>
-        <w:t>quite some time off</w:t>
-      </w:r>
-      <w:r>
-        <w:t xml:space="preserve">. </w:t>
-      </w:r>
-      <w:r>
-        <w:t xml:space="preserve">That being said </w:t>
-      </w:r>
-      <w:r>
-        <w:t xml:space="preserve">I think we are going to make leaps this decade towards that vision. I will commit to using deep learning techniques in my own career and at the moment I am interested in pursuing a higher degree in Computational Pathology and </w:t>
-      </w:r>
-      <w:r>
-        <w:t xml:space="preserve">use my skillset to advance Cancer Care using machine learning. </w:t>
+        <w:t xml:space="preserve">where the OCR does not have a high level of accuracy. In a way, this is what the CAPTCHA system does and the human feedback from a distributed consensus helps train Google’s algorithms to recognize more and more.  </w:t>
+      </w:r>
+      <w:r>
+        <w:t>I am optimistic on the future of OCR technologies.</w:t>
       </w:r>
     </w:p>
     <w:bookmarkStart w:id="1" w:name="_Toc409783210" w:displacedByCustomXml="next"/>
@@ -1716,7 +1768,19 @@
           <w:rPr>
             <w:rStyle w:val="Hyperlink"/>
           </w:rPr>
-          <w:t>https://docparser.com/blog/improve-ocr-accuracy/</w:t>
+          <w:t>https://docparser.com/blog/improve-</w:t>
+        </w:r>
+        <w:r>
+          <w:rPr>
+            <w:rStyle w:val="Hyperlink"/>
+          </w:rPr>
+          <w:t>o</w:t>
+        </w:r>
+        <w:r>
+          <w:rPr>
+            <w:rStyle w:val="Hyperlink"/>
+          </w:rPr>
+          <w:t>cr-accuracy/</w:t>
         </w:r>
       </w:hyperlink>
       <w:r>
@@ -5885,8 +5949,8 @@
   <w:rsids>
     <w:rsidRoot w:val="00376794"/>
     <w:rsid w:val="00376794"/>
+    <w:rsid w:val="005308CC"/>
     <w:rsid w:val="005910A3"/>
-    <w:rsid w:val="00634749"/>
     <w:rsid w:val="00D44647"/>
     <w:rsid w:val="00FB43AB"/>
   </w:rsids>

</xml_diff>

<commit_message>
Add ocr output from Cropped images
</commit_message>
<xml_diff>
--- a/Final_Project.docx
+++ b/Final_Project.docx
@@ -1497,6 +1497,330 @@
       <w:r>
         <w:t xml:space="preserve"> we were thinking of including a threshold configuration on the ingestion pipeline into SQLite to only include tokens above a user defined threshold.</w:t>
       </w:r>
+      <w:r>
+        <w:t xml:space="preserve"> We came across instances where Tesseract gave a confidence of 0, but the transcription was correct so we would also take a deeper dive into how tesseract computes the confidence if we had more time.</w:t>
+      </w:r>
+    </w:p>
+    <w:p>
+      <w:pPr>
+        <w:ind w:firstLine="0"/>
+      </w:pPr>
+      <w:r>
+        <w:tab/>
+        <w:t xml:space="preserve">Within Form B2 (Cluster 2 in this analysis) we noticed that some of the images had a greater margin than others and that has an impact on the Zonal OCR. In order to get by this </w:t>
+      </w:r>
+      <w:proofErr w:type="gramStart"/>
+      <w:r>
+        <w:t>issue</w:t>
+      </w:r>
+      <w:proofErr w:type="gramEnd"/>
+      <w:r>
+        <w:t xml:space="preserve"> we tried to normalize and remove the margin to make the samples in the cluster as uniform as </w:t>
+      </w:r>
+      <w:r>
+        <w:lastRenderedPageBreak/>
+        <w:t>possible. See the examples below to see the different within the Cluster corresponding to Form B2 with the variation in the size of the margin:</w:t>
+      </w:r>
+    </w:p>
+    <w:tbl>
+      <w:tblPr>
+        <w:tblStyle w:val="TableGrid"/>
+        <w:tblW w:w="0" w:type="auto"/>
+        <w:tblLook w:val="04A0" w:firstRow="1" w:lastRow="0" w:firstColumn="1" w:lastColumn="0" w:noHBand="0" w:noVBand="1"/>
+      </w:tblPr>
+      <w:tblGrid>
+        <w:gridCol w:w="4802"/>
+        <w:gridCol w:w="4548"/>
+      </w:tblGrid>
+      <w:tr>
+        <w:tc>
+          <w:tcPr>
+            <w:tcW w:w="4675" w:type="dxa"/>
+          </w:tcPr>
+          <w:p>
+            <w:pPr>
+              <w:ind w:firstLine="0"/>
+              <w:jc w:val="center"/>
+              <w:rPr>
+                <w:b/>
+                <w:bCs/>
+              </w:rPr>
+            </w:pPr>
+            <w:r>
+              <w:rPr>
+                <w:b/>
+                <w:bCs/>
+              </w:rPr>
+              <w:t>Form B2 (Without Margin)</w:t>
+            </w:r>
+          </w:p>
+        </w:tc>
+        <w:tc>
+          <w:tcPr>
+            <w:tcW w:w="4675" w:type="dxa"/>
+          </w:tcPr>
+          <w:p>
+            <w:pPr>
+              <w:ind w:firstLine="0"/>
+              <w:jc w:val="center"/>
+              <w:rPr>
+                <w:b/>
+                <w:bCs/>
+              </w:rPr>
+            </w:pPr>
+            <w:r>
+              <w:rPr>
+                <w:b/>
+                <w:bCs/>
+              </w:rPr>
+              <w:t>Form B2 (With Margin)</w:t>
+            </w:r>
+          </w:p>
+        </w:tc>
+      </w:tr>
+      <w:tr>
+        <w:tc>
+          <w:tcPr>
+            <w:tcW w:w="4675" w:type="dxa"/>
+          </w:tcPr>
+          <w:p>
+            <w:pPr>
+              <w:ind w:firstLine="0"/>
+            </w:pPr>
+            <w:r>
+              <w:rPr>
+                <w:noProof/>
+              </w:rPr>
+              <w:drawing>
+                <wp:inline distT="0" distB="0" distL="0" distR="0" wp14:anchorId="2774F234" wp14:editId="6B74C384">
+                  <wp:extent cx="2945130" cy="1750486"/>
+                  <wp:effectExtent l="12700" t="12700" r="13970" b="15240"/>
+                  <wp:docPr id="8" name="Picture 8" descr="Table&#10;&#10;Description automatically generated"/>
+                  <wp:cNvGraphicFramePr>
+                    <a:graphicFrameLocks xmlns:a="http://schemas.openxmlformats.org/drawingml/2006/main" noChangeAspect="1"/>
+                  </wp:cNvGraphicFramePr>
+                  <a:graphic xmlns:a="http://schemas.openxmlformats.org/drawingml/2006/main">
+                    <a:graphicData uri="http://schemas.openxmlformats.org/drawingml/2006/picture">
+                      <pic:pic xmlns:pic="http://schemas.openxmlformats.org/drawingml/2006/picture">
+                        <pic:nvPicPr>
+                          <pic:cNvPr id="8" name="Picture 8" descr="Table&#10;&#10;Description automatically generated"/>
+                          <pic:cNvPicPr/>
+                        </pic:nvPicPr>
+                        <pic:blipFill>
+                          <a:blip r:embed="rId27" cstate="print">
+                            <a:extLst>
+                              <a:ext uri="{28A0092B-C50C-407E-A947-70E740481C1C}">
+                                <a14:useLocalDpi xmlns:a14="http://schemas.microsoft.com/office/drawing/2010/main" val="0"/>
+                              </a:ext>
+                            </a:extLst>
+                          </a:blip>
+                          <a:stretch>
+                            <a:fillRect/>
+                          </a:stretch>
+                        </pic:blipFill>
+                        <pic:spPr>
+                          <a:xfrm>
+                            <a:off x="0" y="0"/>
+                            <a:ext cx="2975847" cy="1768743"/>
+                          </a:xfrm>
+                          <a:prstGeom prst="rect">
+                            <a:avLst/>
+                          </a:prstGeom>
+                          <a:ln>
+                            <a:solidFill>
+                              <a:schemeClr val="accent1"/>
+                            </a:solidFill>
+                          </a:ln>
+                        </pic:spPr>
+                      </pic:pic>
+                    </a:graphicData>
+                  </a:graphic>
+                </wp:inline>
+              </w:drawing>
+            </w:r>
+          </w:p>
+        </w:tc>
+        <w:tc>
+          <w:tcPr>
+            <w:tcW w:w="4675" w:type="dxa"/>
+          </w:tcPr>
+          <w:p>
+            <w:pPr>
+              <w:ind w:firstLine="0"/>
+            </w:pPr>
+            <w:r>
+              <w:rPr>
+                <w:noProof/>
+              </w:rPr>
+              <w:drawing>
+                <wp:inline distT="0" distB="0" distL="0" distR="0" wp14:anchorId="2300CAE4" wp14:editId="5F9AFDF4">
+                  <wp:extent cx="2786025" cy="1663767"/>
+                  <wp:effectExtent l="12700" t="12700" r="8255" b="12700"/>
+                  <wp:docPr id="10" name="Picture 10" descr="Table&#10;&#10;Description automatically generated"/>
+                  <wp:cNvGraphicFramePr>
+                    <a:graphicFrameLocks xmlns:a="http://schemas.openxmlformats.org/drawingml/2006/main" noChangeAspect="1"/>
+                  </wp:cNvGraphicFramePr>
+                  <a:graphic xmlns:a="http://schemas.openxmlformats.org/drawingml/2006/main">
+                    <a:graphicData uri="http://schemas.openxmlformats.org/drawingml/2006/picture">
+                      <pic:pic xmlns:pic="http://schemas.openxmlformats.org/drawingml/2006/picture">
+                        <pic:nvPicPr>
+                          <pic:cNvPr id="10" name="Picture 10" descr="Table&#10;&#10;Description automatically generated"/>
+                          <pic:cNvPicPr/>
+                        </pic:nvPicPr>
+                        <pic:blipFill>
+                          <a:blip r:embed="rId28" cstate="print">
+                            <a:extLst>
+                              <a:ext uri="{28A0092B-C50C-407E-A947-70E740481C1C}">
+                                <a14:useLocalDpi xmlns:a14="http://schemas.microsoft.com/office/drawing/2010/main" val="0"/>
+                              </a:ext>
+                            </a:extLst>
+                          </a:blip>
+                          <a:stretch>
+                            <a:fillRect/>
+                          </a:stretch>
+                        </pic:blipFill>
+                        <pic:spPr>
+                          <a:xfrm>
+                            <a:off x="0" y="0"/>
+                            <a:ext cx="2804111" cy="1674568"/>
+                          </a:xfrm>
+                          <a:prstGeom prst="rect">
+                            <a:avLst/>
+                          </a:prstGeom>
+                          <a:ln>
+                            <a:solidFill>
+                              <a:schemeClr val="accent1"/>
+                            </a:solidFill>
+                          </a:ln>
+                        </pic:spPr>
+                      </pic:pic>
+                    </a:graphicData>
+                  </a:graphic>
+                </wp:inline>
+              </w:drawing>
+            </w:r>
+          </w:p>
+        </w:tc>
+      </w:tr>
+    </w:tbl>
+    <w:p>
+      <w:pPr>
+        <w:ind w:firstLine="0"/>
+      </w:pPr>
+    </w:p>
+    <w:p>
+      <w:pPr>
+        <w:ind w:firstLine="0"/>
+      </w:pPr>
+      <w:r>
+        <w:t>After cropping the OCR performed much better. Lines are added on the side of the image here to show where the image ends and clearly show the removed margins.</w:t>
+      </w:r>
+    </w:p>
+    <w:tbl>
+      <w:tblPr>
+        <w:tblStyle w:val="TableGrid"/>
+        <w:tblW w:w="0" w:type="auto"/>
+        <w:tblLook w:val="04A0" w:firstRow="1" w:lastRow="0" w:firstColumn="1" w:lastColumn="0" w:noHBand="0" w:noVBand="1"/>
+      </w:tblPr>
+      <w:tblGrid>
+        <w:gridCol w:w="9350"/>
+      </w:tblGrid>
+      <w:tr>
+        <w:tc>
+          <w:tcPr>
+            <w:tcW w:w="9350" w:type="dxa"/>
+          </w:tcPr>
+          <w:p>
+            <w:pPr>
+              <w:ind w:firstLine="0"/>
+              <w:jc w:val="center"/>
+              <w:rPr>
+                <w:b/>
+                <w:bCs/>
+              </w:rPr>
+            </w:pPr>
+            <w:r>
+              <w:rPr>
+                <w:b/>
+                <w:bCs/>
+              </w:rPr>
+              <w:t>Cropped Image</w:t>
+            </w:r>
+          </w:p>
+        </w:tc>
+      </w:tr>
+      <w:tr>
+        <w:tc>
+          <w:tcPr>
+            <w:tcW w:w="9350" w:type="dxa"/>
+          </w:tcPr>
+          <w:p>
+            <w:pPr>
+              <w:ind w:firstLine="0"/>
+              <w:jc w:val="center"/>
+            </w:pPr>
+            <w:r>
+              <w:rPr>
+                <w:noProof/>
+              </w:rPr>
+              <w:drawing>
+                <wp:inline distT="0" distB="0" distL="0" distR="0" wp14:anchorId="0B364FF2" wp14:editId="1EFE221E">
+                  <wp:extent cx="3585668" cy="2113999"/>
+                  <wp:effectExtent l="12700" t="12700" r="8890" b="6985"/>
+                  <wp:docPr id="11" name="Picture 11" descr="Table&#10;&#10;Description automatically generated"/>
+                  <wp:cNvGraphicFramePr>
+                    <a:graphicFrameLocks xmlns:a="http://schemas.openxmlformats.org/drawingml/2006/main" noChangeAspect="1"/>
+                  </wp:cNvGraphicFramePr>
+                  <a:graphic xmlns:a="http://schemas.openxmlformats.org/drawingml/2006/main">
+                    <a:graphicData uri="http://schemas.openxmlformats.org/drawingml/2006/picture">
+                      <pic:pic xmlns:pic="http://schemas.openxmlformats.org/drawingml/2006/picture">
+                        <pic:nvPicPr>
+                          <pic:cNvPr id="11" name="Picture 11" descr="Table&#10;&#10;Description automatically generated"/>
+                          <pic:cNvPicPr/>
+                        </pic:nvPicPr>
+                        <pic:blipFill>
+                          <a:blip r:embed="rId29" cstate="print">
+                            <a:extLst>
+                              <a:ext uri="{28A0092B-C50C-407E-A947-70E740481C1C}">
+                                <a14:useLocalDpi xmlns:a14="http://schemas.microsoft.com/office/drawing/2010/main" val="0"/>
+                              </a:ext>
+                            </a:extLst>
+                          </a:blip>
+                          <a:stretch>
+                            <a:fillRect/>
+                          </a:stretch>
+                        </pic:blipFill>
+                        <pic:spPr>
+                          <a:xfrm>
+                            <a:off x="0" y="0"/>
+                            <a:ext cx="3607259" cy="2126728"/>
+                          </a:xfrm>
+                          <a:prstGeom prst="rect">
+                            <a:avLst/>
+                          </a:prstGeom>
+                          <a:ln>
+                            <a:solidFill>
+                              <a:schemeClr val="accent1"/>
+                            </a:solidFill>
+                          </a:ln>
+                          <a:effectLst>
+                            <a:softEdge rad="0"/>
+                          </a:effectLst>
+                        </pic:spPr>
+                      </pic:pic>
+                    </a:graphicData>
+                  </a:graphic>
+                </wp:inline>
+              </w:drawing>
+            </w:r>
+          </w:p>
+        </w:tc>
+      </w:tr>
+    </w:tbl>
+    <w:p>
+      <w:pPr>
+        <w:ind w:firstLine="0"/>
+      </w:pPr>
     </w:p>
     <w:p>
       <w:pPr>
@@ -1763,7 +2087,7 @@
       <w:r>
         <w:t xml:space="preserve"> - </w:t>
       </w:r>
-      <w:hyperlink r:id="rId27" w:history="1">
+      <w:hyperlink r:id="rId30" w:history="1">
         <w:r>
           <w:rPr>
             <w:rStyle w:val="Hyperlink"/>
@@ -1806,7 +2130,7 @@
       <w:r>
         <w:t xml:space="preserve"> - </w:t>
       </w:r>
-      <w:hyperlink r:id="rId28" w:history="1">
+      <w:hyperlink r:id="rId31" w:history="1">
         <w:r>
           <w:rPr>
             <w:rStyle w:val="Hyperlink"/>
@@ -1829,7 +2153,7 @@
       <w:r>
         <w:t xml:space="preserve">Google Cloud Vision API - </w:t>
       </w:r>
-      <w:hyperlink r:id="rId29" w:history="1">
+      <w:hyperlink r:id="rId32" w:history="1">
         <w:r>
           <w:rPr>
             <w:rStyle w:val="Hyperlink"/>
@@ -1858,7 +2182,7 @@
       <w:r>
         <w:t xml:space="preserve">ure Computer Vision - </w:t>
       </w:r>
-      <w:hyperlink r:id="rId30" w:history="1">
+      <w:hyperlink r:id="rId33" w:history="1">
         <w:r>
           <w:rPr>
             <w:rStyle w:val="Hyperlink"/>
@@ -1881,7 +2205,7 @@
       <w:r>
         <w:t xml:space="preserve">Tesseract - </w:t>
       </w:r>
-      <w:hyperlink r:id="rId31" w:history="1">
+      <w:hyperlink r:id="rId34" w:history="1">
         <w:r>
           <w:rPr>
             <w:rStyle w:val="Hyperlink"/>
@@ -1907,7 +2231,7 @@
       <w:r>
         <w:t xml:space="preserve"> - </w:t>
       </w:r>
-      <w:hyperlink r:id="rId32" w:anchor=":~:text=to%20you%20%7C%20TechCrunch-,Google%20Lens%20can%20translate%20foreign%20language%20text%20in,read%20it%20back%20to%20you&amp;text=Google%20is%20making%20some%20updates,it%20to%20your%20chosen%20language" w:history="1">
+      <w:hyperlink r:id="rId35" w:anchor=":~:text=to%20you%20%7C%20TechCrunch-,Google%20Lens%20can%20translate%20foreign%20language%20text%20in,read%20it%20back%20to%20you&amp;text=Google%20is%20making%20some%20updates,it%20to%20your%20chosen%20language" w:history="1">
         <w:proofErr w:type="spellStart"/>
         <w:r>
           <w:rPr>
@@ -1934,7 +2258,7 @@
       <w:r>
         <w:t xml:space="preserve"> Systems – Mobile Deposit -  </w:t>
       </w:r>
-      <w:hyperlink r:id="rId33" w:history="1">
+      <w:hyperlink r:id="rId36" w:history="1">
         <w:r>
           <w:rPr>
             <w:rStyle w:val="Hyperlink"/>
@@ -1954,7 +2278,7 @@
       <w:r>
         <w:t xml:space="preserve">ABBYY – Mobile Capture for Banking - </w:t>
       </w:r>
-      <w:hyperlink r:id="rId34" w:history="1">
+      <w:hyperlink r:id="rId37" w:history="1">
         <w:r>
           <w:rPr>
             <w:rStyle w:val="Hyperlink"/>
@@ -1977,7 +2301,7 @@
       <w:r>
         <w:t xml:space="preserve">Huawei – Passport OCR - </w:t>
       </w:r>
-      <w:hyperlink r:id="rId35" w:anchor=":~:text=Passport%20OCR%20recognizes%20the%20text,structured%20information%20in%20JSON%20format.&amp;text=For%20non%2DChinese%20passports%2C%20two,be%20extracted%20from%20the%20codes." w:history="1">
+      <w:hyperlink r:id="rId38" w:anchor=":~:text=Passport%20OCR%20recognizes%20the%20text,structured%20information%20in%20JSON%20format.&amp;text=For%20non%2DChinese%20passports%2C%20two,be%20extracted%20from%20the%20codes." w:history="1">
         <w:r>
           <w:rPr>
             <w:rStyle w:val="Hyperlink"/>
@@ -1987,8 +2311,8 @@
       </w:hyperlink>
     </w:p>
     <w:sectPr>
-      <w:headerReference w:type="default" r:id="rId36"/>
-      <w:headerReference w:type="first" r:id="rId37"/>
+      <w:headerReference w:type="default" r:id="rId39"/>
+      <w:headerReference w:type="first" r:id="rId40"/>
       <w:footnotePr>
         <w:pos w:val="beneathText"/>
       </w:footnotePr>
@@ -5949,8 +6273,9 @@
   <w:rsids>
     <w:rsidRoot w:val="00376794"/>
     <w:rsid w:val="00376794"/>
-    <w:rsid w:val="005308CC"/>
     <w:rsid w:val="005910A3"/>
+    <w:rsid w:val="007A2588"/>
+    <w:rsid w:val="009B7319"/>
     <w:rsid w:val="00D44647"/>
     <w:rsid w:val="00FB43AB"/>
   </w:rsids>

</xml_diff>

<commit_message>
Add Cropped2 zone file
</commit_message>
<xml_diff>
--- a/Final_Project.docx
+++ b/Final_Project.docx
@@ -2043,6 +2043,242 @@
         <w:t>I am optimistic on the future of OCR technologies.</w:t>
       </w:r>
     </w:p>
+    <w:p/>
+    <w:p/>
+    <w:p/>
+    <w:p/>
+    <w:p/>
+    <w:p/>
+    <w:p/>
+    <w:p/>
+    <w:p/>
+    <w:p/>
+    <w:p/>
+    <w:p/>
+    <w:p/>
+    <w:p/>
+    <w:p/>
+    <w:p/>
+    <w:p/>
+    <w:p/>
+    <w:p/>
+    <w:p/>
+    <w:p>
+      <w:pPr>
+        <w:ind w:firstLine="0"/>
+        <w:jc w:val="center"/>
+        <w:rPr>
+          <w:b/>
+          <w:bCs/>
+        </w:rPr>
+      </w:pPr>
+      <w:proofErr w:type="spellStart"/>
+      <w:r>
+        <w:rPr>
+          <w:b/>
+          <w:bCs/>
+        </w:rPr>
+        <w:lastRenderedPageBreak/>
+        <w:t>Jupyter</w:t>
+      </w:r>
+      <w:proofErr w:type="spellEnd"/>
+      <w:r>
+        <w:rPr>
+          <w:b/>
+          <w:bCs/>
+        </w:rPr>
+        <w:t xml:space="preserve"> Notebook Instructions</w:t>
+      </w:r>
+    </w:p>
+    <w:p>
+      <w:pPr>
+        <w:ind w:firstLine="0"/>
+      </w:pPr>
+      <w:r>
+        <w:t xml:space="preserve">You can also follow the README on the </w:t>
+      </w:r>
+      <w:proofErr w:type="spellStart"/>
+      <w:r>
+        <w:t>Github</w:t>
+      </w:r>
+      <w:proofErr w:type="spellEnd"/>
+      <w:r>
+        <w:t xml:space="preserve"> for setup. The </w:t>
+      </w:r>
+      <w:proofErr w:type="spellStart"/>
+      <w:r>
+        <w:t>Github</w:t>
+      </w:r>
+      <w:proofErr w:type="spellEnd"/>
+      <w:r>
+        <w:t xml:space="preserve"> is located here: </w:t>
+      </w:r>
+      <w:hyperlink r:id="rId30" w:history="1">
+        <w:r>
+          <w:rPr>
+            <w:rStyle w:val="Hyperlink"/>
+          </w:rPr>
+          <w:t>https://github.com/cwperks/eai6020</w:t>
+        </w:r>
+      </w:hyperlink>
+    </w:p>
+    <w:p>
+      <w:pPr>
+        <w:ind w:firstLine="0"/>
+      </w:pPr>
+      <w:r>
+        <w:t xml:space="preserve">If you are not familiar with virtual </w:t>
+      </w:r>
+      <w:proofErr w:type="gramStart"/>
+      <w:r>
+        <w:t>environment</w:t>
+      </w:r>
+      <w:proofErr w:type="gramEnd"/>
+      <w:r>
+        <w:t xml:space="preserve"> please take a minute to read up on Python virtual environments. They make working on multiple projects easy by isolating a python installation for that project with its own set of dependencies. </w:t>
+      </w:r>
+      <w:hyperlink r:id="rId31" w:history="1">
+        <w:r>
+          <w:rPr>
+            <w:rStyle w:val="Hyperlink"/>
+          </w:rPr>
+          <w:t>https://docs.python.org/3/library/venv.html</w:t>
+        </w:r>
+      </w:hyperlink>
+    </w:p>
+    <w:p>
+      <w:pPr>
+        <w:ind w:firstLine="0"/>
+      </w:pPr>
+      <w:r>
+        <w:t xml:space="preserve">For </w:t>
+      </w:r>
+      <w:proofErr w:type="gramStart"/>
+      <w:r>
+        <w:t>setup</w:t>
+      </w:r>
+      <w:proofErr w:type="gramEnd"/>
+      <w:r>
+        <w:t xml:space="preserve"> please clone the code and create a virtual environment in the root directory of the project.</w:t>
+      </w:r>
+    </w:p>
+    <w:p>
+      <w:pPr>
+        <w:ind w:firstLine="0"/>
+      </w:pPr>
+      <w:r>
+        <w:t>Activate the virtual environment and install all project dependencies using `pip3 install -r requirements.txt`.</w:t>
+      </w:r>
+    </w:p>
+    <w:p>
+      <w:pPr>
+        <w:ind w:firstLine="0"/>
+      </w:pPr>
+      <w:r>
+        <w:t>For our project you need:</w:t>
+      </w:r>
+    </w:p>
+    <w:p>
+      <w:pPr>
+        <w:pStyle w:val="ListParagraph"/>
+        <w:numPr>
+          <w:ilvl w:val="0"/>
+          <w:numId w:val="22"/>
+        </w:numPr>
+      </w:pPr>
+      <w:proofErr w:type="spellStart"/>
+      <w:r>
+        <w:t>Pytesseract</w:t>
+      </w:r>
+      <w:proofErr w:type="spellEnd"/>
+    </w:p>
+    <w:p>
+      <w:pPr>
+        <w:pStyle w:val="ListParagraph"/>
+        <w:numPr>
+          <w:ilvl w:val="0"/>
+          <w:numId w:val="22"/>
+        </w:numPr>
+      </w:pPr>
+      <w:r>
+        <w:t>Boto3 (AWS Python package)</w:t>
+      </w:r>
+    </w:p>
+    <w:p>
+      <w:pPr>
+        <w:pStyle w:val="ListParagraph"/>
+        <w:numPr>
+          <w:ilvl w:val="0"/>
+          <w:numId w:val="22"/>
+        </w:numPr>
+      </w:pPr>
+      <w:proofErr w:type="spellStart"/>
+      <w:r>
+        <w:t>Opencv</w:t>
+      </w:r>
+      <w:proofErr w:type="spellEnd"/>
+      <w:r>
+        <w:t>-python</w:t>
+      </w:r>
+    </w:p>
+    <w:p>
+      <w:pPr>
+        <w:pStyle w:val="ListParagraph"/>
+        <w:numPr>
+          <w:ilvl w:val="0"/>
+          <w:numId w:val="22"/>
+        </w:numPr>
+      </w:pPr>
+      <w:r>
+        <w:t>Pandas</w:t>
+      </w:r>
+    </w:p>
+    <w:p>
+      <w:pPr>
+        <w:pStyle w:val="ListParagraph"/>
+        <w:numPr>
+          <w:ilvl w:val="0"/>
+          <w:numId w:val="22"/>
+        </w:numPr>
+      </w:pPr>
+      <w:proofErr w:type="spellStart"/>
+      <w:r>
+        <w:t>Keras</w:t>
+      </w:r>
+      <w:proofErr w:type="spellEnd"/>
+    </w:p>
+    <w:p>
+      <w:pPr>
+        <w:pStyle w:val="ListParagraph"/>
+        <w:numPr>
+          <w:ilvl w:val="0"/>
+          <w:numId w:val="22"/>
+        </w:numPr>
+      </w:pPr>
+      <w:r>
+        <w:t>PIL</w:t>
+      </w:r>
+    </w:p>
+    <w:p>
+      <w:pPr>
+        <w:pStyle w:val="ListParagraph"/>
+        <w:numPr>
+          <w:ilvl w:val="0"/>
+          <w:numId w:val="22"/>
+        </w:numPr>
+      </w:pPr>
+      <w:r>
+        <w:t>Matplotlib</w:t>
+      </w:r>
+    </w:p>
+    <w:p>
+      <w:pPr>
+        <w:ind w:firstLine="0"/>
+      </w:pPr>
+      <w:r>
+        <w:t xml:space="preserve">You also need to have tesseract installed on your computer for the tesseract code to run. </w:t>
+      </w:r>
+    </w:p>
     <w:bookmarkStart w:id="1" w:name="_Toc409783210" w:displacedByCustomXml="next"/>
     <w:sdt>
       <w:sdtPr>
@@ -2087,7 +2323,7 @@
       <w:r>
         <w:t xml:space="preserve"> - </w:t>
       </w:r>
-      <w:hyperlink r:id="rId30" w:history="1">
+      <w:hyperlink r:id="rId32" w:history="1">
         <w:r>
           <w:rPr>
             <w:rStyle w:val="Hyperlink"/>
@@ -2130,7 +2366,7 @@
       <w:r>
         <w:t xml:space="preserve"> - </w:t>
       </w:r>
-      <w:hyperlink r:id="rId31" w:history="1">
+      <w:hyperlink r:id="rId33" w:history="1">
         <w:r>
           <w:rPr>
             <w:rStyle w:val="Hyperlink"/>
@@ -2153,7 +2389,7 @@
       <w:r>
         <w:t xml:space="preserve">Google Cloud Vision API - </w:t>
       </w:r>
-      <w:hyperlink r:id="rId32" w:history="1">
+      <w:hyperlink r:id="rId34" w:history="1">
         <w:r>
           <w:rPr>
             <w:rStyle w:val="Hyperlink"/>
@@ -2182,7 +2418,7 @@
       <w:r>
         <w:t xml:space="preserve">ure Computer Vision - </w:t>
       </w:r>
-      <w:hyperlink r:id="rId33" w:history="1">
+      <w:hyperlink r:id="rId35" w:history="1">
         <w:r>
           <w:rPr>
             <w:rStyle w:val="Hyperlink"/>
@@ -2205,7 +2441,7 @@
       <w:r>
         <w:t xml:space="preserve">Tesseract - </w:t>
       </w:r>
-      <w:hyperlink r:id="rId34" w:history="1">
+      <w:hyperlink r:id="rId36" w:history="1">
         <w:r>
           <w:rPr>
             <w:rStyle w:val="Hyperlink"/>
@@ -2231,7 +2467,7 @@
       <w:r>
         <w:t xml:space="preserve"> - </w:t>
       </w:r>
-      <w:hyperlink r:id="rId35" w:anchor=":~:text=to%20you%20%7C%20TechCrunch-,Google%20Lens%20can%20translate%20foreign%20language%20text%20in,read%20it%20back%20to%20you&amp;text=Google%20is%20making%20some%20updates,it%20to%20your%20chosen%20language" w:history="1">
+      <w:hyperlink r:id="rId37" w:anchor=":~:text=to%20you%20%7C%20TechCrunch-,Google%20Lens%20can%20translate%20foreign%20language%20text%20in,read%20it%20back%20to%20you&amp;text=Google%20is%20making%20some%20updates,it%20to%20your%20chosen%20language" w:history="1">
         <w:proofErr w:type="spellStart"/>
         <w:r>
           <w:rPr>
@@ -2258,7 +2494,7 @@
       <w:r>
         <w:t xml:space="preserve"> Systems – Mobile Deposit -  </w:t>
       </w:r>
-      <w:hyperlink r:id="rId36" w:history="1">
+      <w:hyperlink r:id="rId38" w:history="1">
         <w:r>
           <w:rPr>
             <w:rStyle w:val="Hyperlink"/>
@@ -2278,7 +2514,7 @@
       <w:r>
         <w:t xml:space="preserve">ABBYY – Mobile Capture for Banking - </w:t>
       </w:r>
-      <w:hyperlink r:id="rId37" w:history="1">
+      <w:hyperlink r:id="rId39" w:history="1">
         <w:r>
           <w:rPr>
             <w:rStyle w:val="Hyperlink"/>
@@ -2301,7 +2537,7 @@
       <w:r>
         <w:t xml:space="preserve">Huawei – Passport OCR - </w:t>
       </w:r>
-      <w:hyperlink r:id="rId38" w:anchor=":~:text=Passport%20OCR%20recognizes%20the%20text,structured%20information%20in%20JSON%20format.&amp;text=For%20non%2DChinese%20passports%2C%20two,be%20extracted%20from%20the%20codes." w:history="1">
+      <w:hyperlink r:id="rId40" w:anchor=":~:text=Passport%20OCR%20recognizes%20the%20text,structured%20information%20in%20JSON%20format.&amp;text=For%20non%2DChinese%20passports%2C%20two,be%20extracted%20from%20the%20codes." w:history="1">
         <w:r>
           <w:rPr>
             <w:rStyle w:val="Hyperlink"/>
@@ -2311,8 +2547,8 @@
       </w:hyperlink>
     </w:p>
     <w:sectPr>
-      <w:headerReference w:type="default" r:id="rId39"/>
-      <w:headerReference w:type="first" r:id="rId40"/>
+      <w:headerReference w:type="default" r:id="rId41"/>
+      <w:headerReference w:type="first" r:id="rId42"/>
       <w:footnotePr>
         <w:pos w:val="beneathText"/>
       </w:footnotePr>
@@ -3458,6 +3694,119 @@
     </w:lvl>
   </w:abstractNum>
   <w:abstractNum w:abstractNumId="18" w15:restartNumberingAfterBreak="0">
+    <w:nsid w:val="67847817"/>
+    <w:multiLevelType w:val="hybridMultilevel"/>
+    <w:tmpl w:val="1C6E0032"/>
+    <w:lvl w:ilvl="0" w:tplc="A77CE886">
+      <w:start w:val="1"/>
+      <w:numFmt w:val="bullet"/>
+      <w:lvlText w:val="-"/>
+      <w:lvlJc w:val="left"/>
+      <w:pPr>
+        <w:ind w:left="720" w:hanging="360"/>
+      </w:pPr>
+      <w:rPr>
+        <w:rFonts w:ascii="Times New Roman" w:eastAsiaTheme="minorEastAsia" w:hAnsi="Times New Roman" w:cs="Times New Roman" w:hint="default"/>
+      </w:rPr>
+    </w:lvl>
+    <w:lvl w:ilvl="1" w:tplc="04090003" w:tentative="1">
+      <w:start w:val="1"/>
+      <w:numFmt w:val="bullet"/>
+      <w:lvlText w:val="o"/>
+      <w:lvlJc w:val="left"/>
+      <w:pPr>
+        <w:ind w:left="1440" w:hanging="360"/>
+      </w:pPr>
+      <w:rPr>
+        <w:rFonts w:ascii="Courier New" w:hAnsi="Courier New" w:cs="Courier New" w:hint="default"/>
+      </w:rPr>
+    </w:lvl>
+    <w:lvl w:ilvl="2" w:tplc="04090005" w:tentative="1">
+      <w:start w:val="1"/>
+      <w:numFmt w:val="bullet"/>
+      <w:lvlText w:val=""/>
+      <w:lvlJc w:val="left"/>
+      <w:pPr>
+        <w:ind w:left="2160" w:hanging="360"/>
+      </w:pPr>
+      <w:rPr>
+        <w:rFonts w:ascii="Wingdings" w:hAnsi="Wingdings" w:hint="default"/>
+      </w:rPr>
+    </w:lvl>
+    <w:lvl w:ilvl="3" w:tplc="04090001" w:tentative="1">
+      <w:start w:val="1"/>
+      <w:numFmt w:val="bullet"/>
+      <w:lvlText w:val=""/>
+      <w:lvlJc w:val="left"/>
+      <w:pPr>
+        <w:ind w:left="2880" w:hanging="360"/>
+      </w:pPr>
+      <w:rPr>
+        <w:rFonts w:ascii="Symbol" w:hAnsi="Symbol" w:hint="default"/>
+      </w:rPr>
+    </w:lvl>
+    <w:lvl w:ilvl="4" w:tplc="04090003" w:tentative="1">
+      <w:start w:val="1"/>
+      <w:numFmt w:val="bullet"/>
+      <w:lvlText w:val="o"/>
+      <w:lvlJc w:val="left"/>
+      <w:pPr>
+        <w:ind w:left="3600" w:hanging="360"/>
+      </w:pPr>
+      <w:rPr>
+        <w:rFonts w:ascii="Courier New" w:hAnsi="Courier New" w:cs="Courier New" w:hint="default"/>
+      </w:rPr>
+    </w:lvl>
+    <w:lvl w:ilvl="5" w:tplc="04090005" w:tentative="1">
+      <w:start w:val="1"/>
+      <w:numFmt w:val="bullet"/>
+      <w:lvlText w:val=""/>
+      <w:lvlJc w:val="left"/>
+      <w:pPr>
+        <w:ind w:left="4320" w:hanging="360"/>
+      </w:pPr>
+      <w:rPr>
+        <w:rFonts w:ascii="Wingdings" w:hAnsi="Wingdings" w:hint="default"/>
+      </w:rPr>
+    </w:lvl>
+    <w:lvl w:ilvl="6" w:tplc="04090001" w:tentative="1">
+      <w:start w:val="1"/>
+      <w:numFmt w:val="bullet"/>
+      <w:lvlText w:val=""/>
+      <w:lvlJc w:val="left"/>
+      <w:pPr>
+        <w:ind w:left="5040" w:hanging="360"/>
+      </w:pPr>
+      <w:rPr>
+        <w:rFonts w:ascii="Symbol" w:hAnsi="Symbol" w:hint="default"/>
+      </w:rPr>
+    </w:lvl>
+    <w:lvl w:ilvl="7" w:tplc="04090003" w:tentative="1">
+      <w:start w:val="1"/>
+      <w:numFmt w:val="bullet"/>
+      <w:lvlText w:val="o"/>
+      <w:lvlJc w:val="left"/>
+      <w:pPr>
+        <w:ind w:left="5760" w:hanging="360"/>
+      </w:pPr>
+      <w:rPr>
+        <w:rFonts w:ascii="Courier New" w:hAnsi="Courier New" w:cs="Courier New" w:hint="default"/>
+      </w:rPr>
+    </w:lvl>
+    <w:lvl w:ilvl="8" w:tplc="04090005" w:tentative="1">
+      <w:start w:val="1"/>
+      <w:numFmt w:val="bullet"/>
+      <w:lvlText w:val=""/>
+      <w:lvlJc w:val="left"/>
+      <w:pPr>
+        <w:ind w:left="6480" w:hanging="360"/>
+      </w:pPr>
+      <w:rPr>
+        <w:rFonts w:ascii="Wingdings" w:hAnsi="Wingdings" w:hint="default"/>
+      </w:rPr>
+    </w:lvl>
+  </w:abstractNum>
+  <w:abstractNum w:abstractNumId="19" w15:restartNumberingAfterBreak="0">
     <w:nsid w:val="6CAF4F0D"/>
     <w:multiLevelType w:val="hybridMultilevel"/>
     <w:tmpl w:val="76DC3B4C"/>
@@ -3546,7 +3895,7 @@
       </w:pPr>
     </w:lvl>
   </w:abstractNum>
-  <w:abstractNum w:abstractNumId="19" w15:restartNumberingAfterBreak="0">
+  <w:abstractNum w:abstractNumId="20" w15:restartNumberingAfterBreak="0">
     <w:nsid w:val="799F17BA"/>
     <w:multiLevelType w:val="hybridMultilevel"/>
     <w:tmpl w:val="2CF640E6"/>
@@ -3675,7 +4024,7 @@
     <w:abstractNumId w:val="15"/>
   </w:num>
   <w:num w:numId="13">
-    <w:abstractNumId w:val="19"/>
+    <w:abstractNumId w:val="20"/>
   </w:num>
   <w:num w:numId="14">
     <w:abstractNumId w:val="14"/>
@@ -3684,7 +4033,7 @@
     <w:abstractNumId w:val="13"/>
   </w:num>
   <w:num w:numId="16">
-    <w:abstractNumId w:val="18"/>
+    <w:abstractNumId w:val="19"/>
   </w:num>
   <w:num w:numId="17">
     <w:abstractNumId w:val="11"/>
@@ -3700,6 +4049,9 @@
   </w:num>
   <w:num w:numId="21">
     <w:abstractNumId w:val="12"/>
+  </w:num>
+  <w:num w:numId="22">
+    <w:abstractNumId w:val="18"/>
   </w:num>
 </w:numbering>
 </file>
@@ -6217,6 +6569,20 @@
     <w:pitch w:val="variable"/>
     <w:sig w:usb0="00000003" w:usb1="288F0000" w:usb2="00000016" w:usb3="00000000" w:csb0="00040001" w:csb1="00000000"/>
   </w:font>
+  <w:font w:name="Courier New">
+    <w:panose1 w:val="02070309020205020404"/>
+    <w:charset w:val="00"/>
+    <w:family w:val="modern"/>
+    <w:pitch w:val="fixed"/>
+    <w:sig w:usb0="E0002EFF" w:usb1="C0007843" w:usb2="00000009" w:usb3="00000000" w:csb0="000001FF" w:csb1="00000000"/>
+  </w:font>
+  <w:font w:name="Wingdings">
+    <w:panose1 w:val="05000000000000000000"/>
+    <w:charset w:val="4D"/>
+    <w:family w:val="decorative"/>
+    <w:pitch w:val="variable"/>
+    <w:sig w:usb0="00000003" w:usb1="00000000" w:usb2="00000000" w:usb3="00000000" w:csb0="80000001" w:csb1="00000000"/>
+  </w:font>
   <w:font w:name="SimHei">
     <w:altName w:val="黑体"/>
     <w:panose1 w:val="02010609060101010101"/>
@@ -6274,8 +6640,8 @@
     <w:rsidRoot w:val="00376794"/>
     <w:rsid w:val="00376794"/>
     <w:rsid w:val="005910A3"/>
+    <w:rsid w:val="00707897"/>
     <w:rsid w:val="007A2588"/>
-    <w:rsid w:val="009B7319"/>
     <w:rsid w:val="00D44647"/>
     <w:rsid w:val="00FB43AB"/>
   </w:rsids>

</xml_diff>